<commit_message>
[EAbrakhin] Book_recommendation - Fixed report for BookRecommender.py
</commit_message>
<xml_diff>
--- a/Book_recommendation/Отчет.docx
+++ b/Book_recommendation/Отчет.docx
@@ -1221,21 +1221,7 @@
                 <w:rStyle w:val="a9"/>
                 <w:noProof/>
               </w:rPr>
-              <w:t>Рекомендаци</w:t>
-            </w:r>
-            <w:r>
-              <w:rPr>
-                <w:rStyle w:val="a9"/>
-                <w:noProof/>
-              </w:rPr>
-              <w:t>и</w:t>
-            </w:r>
-            <w:r>
-              <w:rPr>
-                <w:rStyle w:val="a9"/>
-                <w:noProof/>
-              </w:rPr>
-              <w:t xml:space="preserve"> программиста</w:t>
+              <w:t>Рекомендации программиста</w:t>
             </w:r>
             <w:r>
               <w:rPr>
@@ -1628,23 +1614,7 @@
           <w:rFonts w:ascii="Times New Roman" w:hAnsi="Times New Roman"/>
           <w:sz w:val="28"/>
         </w:rPr>
-        <w:t xml:space="preserve">Необходимо разработать приложение на Python с использованием библиотеки </w:t>
-      </w:r>
-      <w:proofErr w:type="spellStart"/>
-      <w:r>
-        <w:rPr>
-          <w:rFonts w:ascii="Times New Roman" w:hAnsi="Times New Roman"/>
-          <w:sz w:val="28"/>
-        </w:rPr>
-        <w:t>tkinter</w:t>
-      </w:r>
-      <w:proofErr w:type="spellEnd"/>
-      <w:r>
-        <w:rPr>
-          <w:rFonts w:ascii="Times New Roman" w:hAnsi="Times New Roman"/>
-          <w:sz w:val="28"/>
-        </w:rPr>
-        <w:t>, которое будет предоставлять пользователю список рекомендованных книг на основе его предпочтений. Основные требования к разработке включают:</w:t>
+        <w:t>Необходимо разработать приложение на Python с использованием библиотеки tkinter, которое будет предоставлять пользователю список рекомендованных книг на основе его предпочтений. Основные требования к разработке включают:</w:t>
       </w:r>
     </w:p>
     <w:p>
@@ -1953,17 +1923,7 @@
         </w:numPr>
       </w:pPr>
       <w:r>
-        <w:t xml:space="preserve">Загрузить данные из файла </w:t>
-      </w:r>
-      <w:proofErr w:type="spellStart"/>
-      <w:proofErr w:type="gramStart"/>
-      <w:r>
-        <w:t>books.json</w:t>
-      </w:r>
-      <w:proofErr w:type="spellEnd"/>
-      <w:proofErr w:type="gramEnd"/>
-      <w:r>
-        <w:t>. Если файл отсутствует, уведомить пользователя об ошибке.</w:t>
+        <w:t>Загрузить данные из файла books.json. Если файл отсутствует, уведомить пользователя об ошибке.</w:t>
       </w:r>
     </w:p>
     <w:p>
@@ -2106,23 +2066,7 @@
           <w:rFonts w:ascii="Times New Roman" w:hAnsi="Times New Roman"/>
           <w:sz w:val="28"/>
         </w:rPr>
-        <w:t xml:space="preserve">Программное обеспечение для рекомендаций книг представляет собой приложение с графическим интерфейсом, которое позволяет пользователям получать рекомендации на основе их предпочтений. В основе приложения лежат алгоритмы фильтрации и ранжирования данных, а также удобный инструмент для взаимодействия с пользователем через библиотеку </w:t>
-      </w:r>
-      <w:proofErr w:type="spellStart"/>
-      <w:r>
-        <w:rPr>
-          <w:rFonts w:ascii="Times New Roman" w:hAnsi="Times New Roman"/>
-          <w:sz w:val="28"/>
-        </w:rPr>
-        <w:t>tkinter</w:t>
-      </w:r>
-      <w:proofErr w:type="spellEnd"/>
-      <w:r>
-        <w:rPr>
-          <w:rFonts w:ascii="Times New Roman" w:hAnsi="Times New Roman"/>
-          <w:sz w:val="28"/>
-        </w:rPr>
-        <w:t>. Основная цель заключается в создании эффективной и интуитивно понятной системы, которая предоставляет релевантные рекомендации книг и позволяет сохранять результаты в формате JSON.</w:t>
+        <w:t>Программное обеспечение для рекомендаций книг представляет собой приложение с графическим интерфейсом, которое позволяет пользователям получать рекомендации на основе их предпочтений. В основе приложения лежат алгоритмы фильтрации и ранжирования данных, а также удобный инструмент для взаимодействия с пользователем через библиотеку tkinter. Основная цель заключается в создании эффективной и интуитивно понятной системы, которая предоставляет релевантные рекомендации книг и позволяет сохранять результаты в формате JSON.</w:t>
       </w:r>
     </w:p>
     <w:p>
@@ -2264,23 +2208,7 @@
           <w:rFonts w:ascii="Times New Roman" w:hAnsi="Times New Roman"/>
           <w:sz w:val="28"/>
         </w:rPr>
-        <w:t>Для оценки релевантности используется система подсчета очков (</w:t>
-      </w:r>
-      <w:proofErr w:type="spellStart"/>
-      <w:r>
-        <w:rPr>
-          <w:rFonts w:ascii="Times New Roman" w:hAnsi="Times New Roman"/>
-          <w:sz w:val="28"/>
-        </w:rPr>
-        <w:t>score</w:t>
-      </w:r>
-      <w:proofErr w:type="spellEnd"/>
-      <w:r>
-        <w:rPr>
-          <w:rFonts w:ascii="Times New Roman" w:hAnsi="Times New Roman"/>
-          <w:sz w:val="28"/>
-        </w:rPr>
-        <w:t>), основанная на совпадениях:</w:t>
+        <w:t>Для оценки релевантности используется система подсчета очков (score), основанная на совпадениях:</w:t>
       </w:r>
     </w:p>
     <w:p>
@@ -2400,15 +2328,7 @@
         <w:spacing w:after="120"/>
       </w:pPr>
       <w:r>
-        <w:t xml:space="preserve">Создается с использованием библиотеки </w:t>
-      </w:r>
-      <w:proofErr w:type="spellStart"/>
-      <w:r>
-        <w:t>tkinter</w:t>
-      </w:r>
-      <w:proofErr w:type="spellEnd"/>
-      <w:r>
-        <w:t>.</w:t>
+        <w:t>Создается с использованием библиотеки tkinter.</w:t>
       </w:r>
     </w:p>
     <w:p>
@@ -2460,17 +2380,7 @@
         <w:spacing w:after="120"/>
       </w:pPr>
       <w:r>
-        <w:t xml:space="preserve">Загрузка данных о книгах из файла </w:t>
-      </w:r>
-      <w:proofErr w:type="spellStart"/>
-      <w:proofErr w:type="gramStart"/>
-      <w:r>
-        <w:t>books.json</w:t>
-      </w:r>
-      <w:proofErr w:type="spellEnd"/>
-      <w:proofErr w:type="gramEnd"/>
-      <w:r>
-        <w:t>.</w:t>
+        <w:t>Загрузка данных о книгах из файла books.json.</w:t>
       </w:r>
     </w:p>
     <w:p>
@@ -2658,7 +2568,6 @@
         </w:rPr>
         <w:t xml:space="preserve">При запуске программы загружается файл </w:t>
       </w:r>
-      <w:proofErr w:type="gramStart"/>
       <w:r>
         <w:rPr>
           <w:szCs w:val="28"/>
@@ -2679,7 +2588,6 @@
         </w:rPr>
         <w:t>json</w:t>
       </w:r>
-      <w:proofErr w:type="gramEnd"/>
       <w:r>
         <w:rPr>
           <w:szCs w:val="28"/>
@@ -3292,61 +3200,7 @@
           <w:sz w:val="28"/>
           <w:szCs w:val="28"/>
         </w:rPr>
-        <w:t xml:space="preserve">Программа представляет собой графическое приложение для формирования рекомендаций книг, основанное на пользовательских предпочтениях. Приложение реализовано на языке Python 3.12.6 с использованием библиотек </w:t>
-      </w:r>
-      <w:proofErr w:type="spellStart"/>
-      <w:r>
-        <w:rPr>
-          <w:rFonts w:ascii="Times New Roman" w:hAnsi="Times New Roman"/>
-          <w:sz w:val="28"/>
-          <w:szCs w:val="28"/>
-        </w:rPr>
-        <w:t>json</w:t>
-      </w:r>
-      <w:proofErr w:type="spellEnd"/>
-      <w:r>
-        <w:rPr>
-          <w:rFonts w:ascii="Times New Roman" w:hAnsi="Times New Roman"/>
-          <w:sz w:val="28"/>
-          <w:szCs w:val="28"/>
-        </w:rPr>
-        <w:t xml:space="preserve">, </w:t>
-      </w:r>
-      <w:proofErr w:type="spellStart"/>
-      <w:r>
-        <w:rPr>
-          <w:rFonts w:ascii="Times New Roman" w:hAnsi="Times New Roman"/>
-          <w:sz w:val="28"/>
-          <w:szCs w:val="28"/>
-        </w:rPr>
-        <w:t>tkinter</w:t>
-      </w:r>
-      <w:proofErr w:type="spellEnd"/>
-      <w:r>
-        <w:rPr>
-          <w:rFonts w:ascii="Times New Roman" w:hAnsi="Times New Roman"/>
-          <w:sz w:val="28"/>
-          <w:szCs w:val="28"/>
-        </w:rPr>
-        <w:t xml:space="preserve">, и </w:t>
-      </w:r>
-      <w:proofErr w:type="spellStart"/>
-      <w:r>
-        <w:rPr>
-          <w:rFonts w:ascii="Times New Roman" w:hAnsi="Times New Roman"/>
-          <w:sz w:val="28"/>
-          <w:szCs w:val="28"/>
-        </w:rPr>
-        <w:t>ttk</w:t>
-      </w:r>
-      <w:proofErr w:type="spellEnd"/>
-      <w:r>
-        <w:rPr>
-          <w:rFonts w:ascii="Times New Roman" w:hAnsi="Times New Roman"/>
-          <w:sz w:val="28"/>
-          <w:szCs w:val="28"/>
-        </w:rPr>
-        <w:t>. Основная задача программы — предложить список книг, наиболее соответствующих заданным критериям: жанрам, авторам, ключевым словам и году публикации. Программа поддерживает сортировку результатов и возможность сохранения рекомендаций в файл.</w:t>
+        <w:t>Программа представляет собой графическое приложение для формирования рекомендаций книг, основанное на пользовательских предпочтениях. Приложение реализовано на языке Python 3.12.6 с использованием библиотек json, tkinter, и ttk. Основная задача программы — предложить список книг, наиболее соответствующих заданным критериям: жанрам, авторам, ключевым словам и году публикации. Программа поддерживает сортировку результатов и возможность сохранения рекомендаций в файл.</w:t>
       </w:r>
     </w:p>
     <w:p>
@@ -3396,7 +3250,7 @@
           <w:szCs w:val="28"/>
           <w:lang w:val="en-US"/>
         </w:rPr>
-        <w:t>S</w:t>
+        <w:t>BookRecommender</w:t>
       </w:r>
       <w:r>
         <w:rPr>
@@ -3405,7 +3259,7 @@
           <w:sz w:val="24"/>
           <w:szCs w:val="28"/>
         </w:rPr>
-        <w:t>erver.py</w:t>
+        <w:t>.py</w:t>
       </w:r>
     </w:p>
     <w:tbl>
@@ -3483,6 +3337,14 @@
                 <w:szCs w:val="24"/>
               </w:rPr>
             </w:pPr>
+            <w:r>
+              <w:rPr>
+                <w:rFonts w:ascii="Times New Roman" w:hAnsi="Times New Roman"/>
+                <w:sz w:val="24"/>
+                <w:szCs w:val="24"/>
+              </w:rPr>
+              <w:t>Аргументы</w:t>
+            </w:r>
           </w:p>
         </w:tc>
         <w:tc>
@@ -3525,7 +3387,6 @@
                 <w:szCs w:val="24"/>
               </w:rPr>
             </w:pPr>
-            <w:proofErr w:type="spellStart"/>
             <w:r>
               <w:rPr>
                 <w:rFonts w:ascii="Times New Roman" w:hAnsi="Times New Roman"/>
@@ -3534,7 +3395,6 @@
               </w:rPr>
               <w:t>calculateScore</w:t>
             </w:r>
-            <w:proofErr w:type="spellEnd"/>
           </w:p>
         </w:tc>
         <w:tc>
@@ -3575,77 +3435,13 @@
                 <w:szCs w:val="24"/>
               </w:rPr>
             </w:pPr>
-            <w:proofErr w:type="spellStart"/>
             <w:r>
               <w:rPr>
                 <w:rFonts w:ascii="Times New Roman" w:hAnsi="Times New Roman"/>
                 <w:sz w:val="24"/>
                 <w:szCs w:val="24"/>
               </w:rPr>
-              <w:t>book</w:t>
-            </w:r>
-            <w:proofErr w:type="spellEnd"/>
-            <w:r>
-              <w:rPr>
-                <w:rFonts w:ascii="Times New Roman" w:hAnsi="Times New Roman"/>
-                <w:sz w:val="24"/>
-                <w:szCs w:val="24"/>
-              </w:rPr>
-              <w:t xml:space="preserve"> (словарь с данными о книге), </w:t>
-            </w:r>
-            <w:proofErr w:type="spellStart"/>
-            <w:r>
-              <w:rPr>
-                <w:rFonts w:ascii="Times New Roman" w:hAnsi="Times New Roman"/>
-                <w:sz w:val="24"/>
-                <w:szCs w:val="24"/>
-              </w:rPr>
-              <w:t>genres</w:t>
-            </w:r>
-            <w:proofErr w:type="spellEnd"/>
-            <w:r>
-              <w:rPr>
-                <w:rFonts w:ascii="Times New Roman" w:hAnsi="Times New Roman"/>
-                <w:sz w:val="24"/>
-                <w:szCs w:val="24"/>
-              </w:rPr>
-              <w:t xml:space="preserve"> (список жанров), </w:t>
-            </w:r>
-            <w:proofErr w:type="spellStart"/>
-            <w:r>
-              <w:rPr>
-                <w:rFonts w:ascii="Times New Roman" w:hAnsi="Times New Roman"/>
-                <w:sz w:val="24"/>
-                <w:szCs w:val="24"/>
-              </w:rPr>
-              <w:t>authors</w:t>
-            </w:r>
-            <w:proofErr w:type="spellEnd"/>
-            <w:r>
-              <w:rPr>
-                <w:rFonts w:ascii="Times New Roman" w:hAnsi="Times New Roman"/>
-                <w:sz w:val="24"/>
-                <w:szCs w:val="24"/>
-              </w:rPr>
-              <w:t xml:space="preserve"> (список авторов), </w:t>
-            </w:r>
-            <w:proofErr w:type="spellStart"/>
-            <w:r>
-              <w:rPr>
-                <w:rFonts w:ascii="Times New Roman" w:hAnsi="Times New Roman"/>
-                <w:sz w:val="24"/>
-                <w:szCs w:val="24"/>
-              </w:rPr>
-              <w:t>keywords</w:t>
-            </w:r>
-            <w:proofErr w:type="spellEnd"/>
-            <w:r>
-              <w:rPr>
-                <w:rFonts w:ascii="Times New Roman" w:hAnsi="Times New Roman"/>
-                <w:sz w:val="24"/>
-                <w:szCs w:val="24"/>
-              </w:rPr>
-              <w:t xml:space="preserve"> (список ключевых слов)</w:t>
+              <w:t>book (словарь с данными о книге), genres (список жанров), authors (список авторов), keywords (список ключевых слов)</w:t>
             </w:r>
           </w:p>
         </w:tc>
@@ -3689,7 +3485,6 @@
                 <w:szCs w:val="24"/>
               </w:rPr>
             </w:pPr>
-            <w:proofErr w:type="spellStart"/>
             <w:r>
               <w:rPr>
                 <w:rFonts w:ascii="Times New Roman" w:hAnsi="Times New Roman"/>
@@ -3698,7 +3493,6 @@
               </w:rPr>
               <w:t>recommendBooks</w:t>
             </w:r>
-            <w:proofErr w:type="spellEnd"/>
           </w:p>
         </w:tc>
         <w:tc>
@@ -3740,7 +3534,6 @@
                 <w:lang w:val="en-US"/>
               </w:rPr>
             </w:pPr>
-            <w:proofErr w:type="gramStart"/>
             <w:r>
               <w:rPr>
                 <w:rFonts w:ascii="Times New Roman" w:hAnsi="Times New Roman"/>
@@ -3766,49 +3559,8 @@
                 <w:szCs w:val="24"/>
                 <w:lang w:val="en-US"/>
               </w:rPr>
-              <w:t>,</w:t>
-            </w:r>
-            <w:proofErr w:type="gramEnd"/>
-            <w:r>
-              <w:rPr>
-                <w:rFonts w:ascii="Times New Roman" w:hAnsi="Times New Roman"/>
-                <w:sz w:val="24"/>
-                <w:szCs w:val="24"/>
-                <w:lang w:val="en-US"/>
-              </w:rPr>
-              <w:t xml:space="preserve"> authors, keywords, </w:t>
-            </w:r>
-            <w:proofErr w:type="spellStart"/>
-            <w:r>
-              <w:rPr>
-                <w:rFonts w:ascii="Times New Roman" w:hAnsi="Times New Roman"/>
-                <w:sz w:val="24"/>
-                <w:szCs w:val="24"/>
-                <w:lang w:val="en-US"/>
-              </w:rPr>
-              <w:t>yearFilter</w:t>
-            </w:r>
-            <w:proofErr w:type="spellEnd"/>
-            <w:r>
-              <w:rPr>
-                <w:rFonts w:ascii="Times New Roman" w:hAnsi="Times New Roman"/>
-                <w:sz w:val="24"/>
-                <w:szCs w:val="24"/>
-                <w:lang w:val="en-US"/>
-              </w:rPr>
-              <w:t xml:space="preserve">, </w:t>
-            </w:r>
-            <w:proofErr w:type="spellStart"/>
-            <w:r>
-              <w:rPr>
-                <w:rFonts w:ascii="Times New Roman" w:hAnsi="Times New Roman"/>
-                <w:sz w:val="24"/>
-                <w:szCs w:val="24"/>
-                <w:lang w:val="en-US"/>
-              </w:rPr>
-              <w:t>sortBy</w:t>
-            </w:r>
-            <w:proofErr w:type="spellEnd"/>
+              <w:t>, authors, keywords, yearFilter, sortBy</w:t>
+            </w:r>
             <w:r>
               <w:rPr>
                 <w:rFonts w:ascii="Times New Roman" w:hAnsi="Times New Roman"/>
@@ -3904,7 +3656,6 @@
                 <w:szCs w:val="24"/>
               </w:rPr>
             </w:pPr>
-            <w:proofErr w:type="spellStart"/>
             <w:r>
               <w:rPr>
                 <w:rFonts w:ascii="Times New Roman" w:hAnsi="Times New Roman"/>
@@ -3913,7 +3664,6 @@
               </w:rPr>
               <w:t>showRecommendations</w:t>
             </w:r>
-            <w:proofErr w:type="spellEnd"/>
           </w:p>
         </w:tc>
         <w:tc>
@@ -4004,7 +3754,6 @@
                 <w:szCs w:val="24"/>
               </w:rPr>
             </w:pPr>
-            <w:proofErr w:type="spellStart"/>
             <w:r>
               <w:rPr>
                 <w:rFonts w:ascii="Times New Roman" w:hAnsi="Times New Roman"/>
@@ -4013,7 +3762,6 @@
               </w:rPr>
               <w:t>saveRecommendations</w:t>
             </w:r>
-            <w:proofErr w:type="spellEnd"/>
           </w:p>
         </w:tc>
         <w:tc>
@@ -4165,23 +3913,7 @@
         <w:rPr>
           <w:szCs w:val="28"/>
         </w:rPr>
-        <w:t xml:space="preserve">Перед началом работы убедитесь, что файл </w:t>
-      </w:r>
-      <w:proofErr w:type="spellStart"/>
-      <w:proofErr w:type="gramStart"/>
-      <w:r>
-        <w:rPr>
-          <w:szCs w:val="28"/>
-        </w:rPr>
-        <w:t>books.json</w:t>
-      </w:r>
-      <w:proofErr w:type="spellEnd"/>
-      <w:proofErr w:type="gramEnd"/>
-      <w:r>
-        <w:rPr>
-          <w:szCs w:val="28"/>
-        </w:rPr>
-        <w:t xml:space="preserve"> находится в том же каталоге, где запускается программа. Этот файл должен содержать данные о книгах в формате JSON.</w:t>
+        <w:t>Перед началом работы убедитесь, что файл books.json находится в том же каталоге, где запускается программа. Этот файл должен содержать данные о книгах в формате JSON.</w:t>
       </w:r>
     </w:p>
     <w:p>
@@ -4490,21 +4222,7 @@
         <w:rPr>
           <w:szCs w:val="28"/>
         </w:rPr>
-        <w:t>Автора(</w:t>
-      </w:r>
-      <w:proofErr w:type="spellStart"/>
-      <w:r>
-        <w:rPr>
-          <w:szCs w:val="28"/>
-        </w:rPr>
-        <w:t>ов</w:t>
-      </w:r>
-      <w:proofErr w:type="spellEnd"/>
-      <w:r>
-        <w:rPr>
-          <w:szCs w:val="28"/>
-        </w:rPr>
-        <w:t>).</w:t>
+        <w:t>Автора(ов).</w:t>
       </w:r>
     </w:p>
     <w:p>
@@ -4603,16 +4321,8 @@
         <w:rPr>
           <w:szCs w:val="28"/>
         </w:rPr>
-        <w:t xml:space="preserve">кажите имя и путь для сохранения файла </w:t>
-      </w:r>
-      <w:proofErr w:type="gramStart"/>
-      <w:r>
-        <w:rPr>
-          <w:szCs w:val="28"/>
-        </w:rPr>
-        <w:t>в появившемся диалоговом окне</w:t>
-      </w:r>
-      <w:proofErr w:type="gramEnd"/>
+        <w:t>кажите имя и путь для сохранения файла в появившемся диалоговом окне</w:t>
+      </w:r>
       <w:r>
         <w:rPr>
           <w:szCs w:val="28"/>
@@ -4668,37 +4378,7 @@
         <w:rPr>
           <w:szCs w:val="28"/>
         </w:rPr>
-        <w:t xml:space="preserve">Если файл </w:t>
-      </w:r>
-      <w:proofErr w:type="spellStart"/>
-      <w:proofErr w:type="gramStart"/>
-      <w:r>
-        <w:rPr>
-          <w:szCs w:val="28"/>
-        </w:rPr>
-        <w:t>books.json</w:t>
-      </w:r>
-      <w:proofErr w:type="spellEnd"/>
-      <w:proofErr w:type="gramEnd"/>
-      <w:r>
-        <w:rPr>
-          <w:szCs w:val="28"/>
-        </w:rPr>
-        <w:t xml:space="preserve"> отсутствует, программа отобразит сообщение: "Файл </w:t>
-      </w:r>
-      <w:proofErr w:type="spellStart"/>
-      <w:r>
-        <w:rPr>
-          <w:szCs w:val="28"/>
-        </w:rPr>
-        <w:t>books.json</w:t>
-      </w:r>
-      <w:proofErr w:type="spellEnd"/>
-      <w:r>
-        <w:rPr>
-          <w:szCs w:val="28"/>
-        </w:rPr>
-        <w:t xml:space="preserve"> не найден".</w:t>
+        <w:t>Если файл books.json отсутствует, программа отобразит сообщение: "Файл books.json не найден".</w:t>
       </w:r>
     </w:p>
     <w:p>
@@ -4770,25 +4450,21 @@
         </w:rPr>
         <w:t xml:space="preserve"> и необходимые библиотеки, такие как </w:t>
       </w:r>
-      <w:proofErr w:type="spellStart"/>
       <w:r>
         <w:t>json</w:t>
       </w:r>
-      <w:proofErr w:type="spellEnd"/>
       <w:r>
         <w:rPr>
           <w:szCs w:val="28"/>
         </w:rPr>
         <w:t xml:space="preserve"> и </w:t>
       </w:r>
-      <w:proofErr w:type="spellStart"/>
       <w:r>
         <w:rPr>
           <w:szCs w:val="28"/>
         </w:rPr>
         <w:t>tkinter</w:t>
       </w:r>
-      <w:proofErr w:type="spellEnd"/>
       <w:r>
         <w:rPr>
           <w:szCs w:val="28"/>
@@ -5349,43 +5025,7 @@
           <w:sz w:val="28"/>
           <w:szCs w:val="28"/>
         </w:rPr>
-        <w:t xml:space="preserve">В процессе разработки была реализована функция подсчета рейтинга каждой книги на основе введенных пользователем предпочтений, что позволило формировать список книг с наивысшими баллами. Также была предусмотрена возможность фильтрации книг по году и сортировки по рейтингам, алфавиту или году публикации. Программа использует библиотеки Python, такие как </w:t>
-      </w:r>
-      <w:proofErr w:type="spellStart"/>
-      <w:r>
-        <w:rPr>
-          <w:rFonts w:ascii="Times New Roman" w:hAnsi="Times New Roman"/>
-          <w:sz w:val="28"/>
-          <w:szCs w:val="28"/>
-        </w:rPr>
-        <w:t>tkinter</w:t>
-      </w:r>
-      <w:proofErr w:type="spellEnd"/>
-      <w:r>
-        <w:rPr>
-          <w:rFonts w:ascii="Times New Roman" w:hAnsi="Times New Roman"/>
-          <w:sz w:val="28"/>
-          <w:szCs w:val="28"/>
-        </w:rPr>
-        <w:t xml:space="preserve"> для графического интерфейса и </w:t>
-      </w:r>
-      <w:proofErr w:type="spellStart"/>
-      <w:r>
-        <w:rPr>
-          <w:rFonts w:ascii="Times New Roman" w:hAnsi="Times New Roman"/>
-          <w:sz w:val="28"/>
-          <w:szCs w:val="28"/>
-        </w:rPr>
-        <w:t>json</w:t>
-      </w:r>
-      <w:proofErr w:type="spellEnd"/>
-      <w:r>
-        <w:rPr>
-          <w:rFonts w:ascii="Times New Roman" w:hAnsi="Times New Roman"/>
-          <w:sz w:val="28"/>
-          <w:szCs w:val="28"/>
-        </w:rPr>
-        <w:t xml:space="preserve"> для работы с данными, что обеспечило удобство взаимодействия с пользователем и гибкость в обработке данных.</w:t>
+        <w:t>В процессе разработки была реализована функция подсчета рейтинга каждой книги на основе введенных пользователем предпочтений, что позволило формировать список книг с наивысшими баллами. Также была предусмотрена возможность фильтрации книг по году и сортировки по рейтингам, алфавиту или году публикации. Программа использует библиотеки Python, такие как tkinter для графического интерфейса и json для работы с данными, что обеспечило удобство взаимодействия с пользователем и гибкость в обработке данных.</w:t>
       </w:r>
     </w:p>
     <w:p>
@@ -5461,21 +5101,7 @@
           <w:szCs w:val="28"/>
           <w:lang w:val="en-US"/>
         </w:rPr>
-        <w:t xml:space="preserve"> </w:t>
-      </w:r>
-      <w:r>
-        <w:rPr>
-          <w:szCs w:val="28"/>
-          <w:lang w:val="en-US"/>
-        </w:rPr>
-        <w:t>JSON encoder and decoder</w:t>
-      </w:r>
-      <w:r>
-        <w:rPr>
-          <w:szCs w:val="28"/>
-          <w:lang w:val="en-US"/>
-        </w:rPr>
-        <w:t xml:space="preserve"> </w:t>
+        <w:t xml:space="preserve"> JSON encoder and decoder </w:t>
       </w:r>
       <w:r>
         <w:rPr>
@@ -5553,41 +5179,13 @@
           <w:lang w:val="en-US"/>
         </w:rPr>
       </w:pPr>
-      <w:proofErr w:type="spellStart"/>
       <w:r>
         <w:rPr>
           <w:color w:val="000000" w:themeColor="text1"/>
           <w:szCs w:val="28"/>
           <w:lang w:val="en-US"/>
         </w:rPr>
-        <w:t>tkinter</w:t>
-      </w:r>
-      <w:proofErr w:type="spellEnd"/>
-      <w:r>
-        <w:rPr>
-          <w:color w:val="000000" w:themeColor="text1"/>
-          <w:szCs w:val="28"/>
-          <w:lang w:val="en-US"/>
-        </w:rPr>
-        <w:t xml:space="preserve"> — Python interface to </w:t>
-      </w:r>
-      <w:proofErr w:type="spellStart"/>
-      <w:r>
-        <w:rPr>
-          <w:color w:val="000000" w:themeColor="text1"/>
-          <w:szCs w:val="28"/>
-          <w:lang w:val="en-US"/>
-        </w:rPr>
-        <w:t>Tcl</w:t>
-      </w:r>
-      <w:proofErr w:type="spellEnd"/>
-      <w:r>
-        <w:rPr>
-          <w:color w:val="000000" w:themeColor="text1"/>
-          <w:szCs w:val="28"/>
-          <w:lang w:val="en-US"/>
-        </w:rPr>
-        <w:t>/Tk</w:t>
+        <w:t>tkinter — Python interface to Tcl/Tk</w:t>
       </w:r>
       <w:r>
         <w:rPr>

</xml_diff>